<commit_message>
Updated CI/CD Documentation for TMS
</commit_message>
<xml_diff>
--- a/Project Documents/CI_CD_Pipeline_Setup_For_TMS.docx
+++ b/Project Documents/CI_CD_Pipeline_Setup_For_TMS.docx
@@ -75,7 +75,13 @@
         </w:numPr>
       </w:pPr>
       <w:r>
-        <w:t xml:space="preserve">Install Jenkins on your server: </w:t>
+        <w:t xml:space="preserve">Install Jenkins on </w:t>
+      </w:r>
+      <w:r>
+        <w:t xml:space="preserve">the </w:t>
+      </w:r>
+      <w:r>
+        <w:t xml:space="preserve">server: </w:t>
       </w:r>
     </w:p>
     <w:p>
@@ -337,7 +343,13 @@
         </w:numPr>
       </w:pPr>
       <w:r>
-        <w:t xml:space="preserve">Access Jenkins through your browser at </w:t>
+        <w:t xml:space="preserve">Access Jenkins </w:t>
+      </w:r>
+      <w:r>
+        <w:t xml:space="preserve">via </w:t>
+      </w:r>
+      <w:r>
+        <w:t xml:space="preserve">browser at </w:t>
       </w:r>
       <w:hyperlink r:id="rId5" w:history="1">
         <w:r>
@@ -635,7 +647,13 @@
         </w:numPr>
       </w:pPr>
       <w:r>
-        <w:t>Add the credentials for your email account.</w:t>
+        <w:t xml:space="preserve">Add the credentials for </w:t>
+      </w:r>
+      <w:r>
+        <w:t xml:space="preserve">the </w:t>
+      </w:r>
+      <w:r>
+        <w:t>email account.</w:t>
       </w:r>
     </w:p>
     <w:p>
@@ -685,7 +703,13 @@
         </w:numPr>
       </w:pPr>
       <w:r>
-        <w:t>Add your GitHub credentials (personal access token).</w:t>
+        <w:t xml:space="preserve">Add </w:t>
+      </w:r>
+      <w:r>
+        <w:t xml:space="preserve">the </w:t>
+      </w:r>
+      <w:r>
+        <w:t>GitHub credentials (personal access token).</w:t>
       </w:r>
     </w:p>
     <w:p/>
@@ -814,6 +838,51 @@
     </w:p>
     <w:p>
       <w:pPr>
+        <w:jc w:val="center"/>
+      </w:pPr>
+      <w:r>
+        <w:rPr>
+          <w:noProof/>
+        </w:rPr>
+        <w:drawing>
+          <wp:inline distT="0" distB="0" distL="0" distR="0" wp14:anchorId="06C25608" wp14:editId="4A31313E">
+            <wp:extent cx="5302250" cy="3304360"/>
+            <wp:effectExtent l="0" t="0" r="0" b="0"/>
+            <wp:docPr id="1997989604" name="Picture 1" descr="A screenshot of a computer&#10;&#10;Description automatically generated"/>
+            <wp:cNvGraphicFramePr>
+              <a:graphicFrameLocks xmlns:a="http://schemas.openxmlformats.org/drawingml/2006/main" noChangeAspect="1"/>
+            </wp:cNvGraphicFramePr>
+            <a:graphic xmlns:a="http://schemas.openxmlformats.org/drawingml/2006/main">
+              <a:graphicData uri="http://schemas.openxmlformats.org/drawingml/2006/picture">
+                <pic:pic xmlns:pic="http://schemas.openxmlformats.org/drawingml/2006/picture">
+                  <pic:nvPicPr>
+                    <pic:cNvPr id="1997989604" name="Picture 1" descr="A screenshot of a computer&#10;&#10;Description automatically generated"/>
+                    <pic:cNvPicPr/>
+                  </pic:nvPicPr>
+                  <pic:blipFill>
+                    <a:blip r:embed="rId6"/>
+                    <a:stretch>
+                      <a:fillRect/>
+                    </a:stretch>
+                  </pic:blipFill>
+                  <pic:spPr>
+                    <a:xfrm>
+                      <a:off x="0" y="0"/>
+                      <a:ext cx="5307262" cy="3307483"/>
+                    </a:xfrm>
+                    <a:prstGeom prst="rect">
+                      <a:avLst/>
+                    </a:prstGeom>
+                  </pic:spPr>
+                </pic:pic>
+              </a:graphicData>
+            </a:graphic>
+          </wp:inline>
+        </w:drawing>
+      </w:r>
+    </w:p>
+    <w:p>
+      <w:pPr>
         <w:numPr>
           <w:ilvl w:val="0"/>
           <w:numId w:val="4"/>
@@ -869,604 +938,9 @@
         </w:numPr>
       </w:pPr>
       <w:r>
-        <w:t>Add the repository URL: https://github.com/hema8293/tsm-final.git.</w:t>
-      </w:r>
-    </w:p>
-    <w:p>
-      <w:pPr>
-        <w:numPr>
-          <w:ilvl w:val="1"/>
-          <w:numId w:val="4"/>
-        </w:numPr>
-      </w:pPr>
-      <w:r>
-        <w:t xml:space="preserve">Use the </w:t>
-      </w:r>
-      <w:r>
-        <w:t xml:space="preserve">respective </w:t>
-      </w:r>
-      <w:r>
-        <w:t>credentials.</w:t>
-      </w:r>
-    </w:p>
-    <w:p>
-      <w:pPr>
-        <w:numPr>
-          <w:ilvl w:val="0"/>
-          <w:numId w:val="4"/>
-        </w:numPr>
-      </w:pPr>
-      <w:r>
-        <w:rPr>
-          <w:b/>
-          <w:bCs/>
-        </w:rPr>
-        <w:t>Setup Triggers</w:t>
-      </w:r>
-      <w:r>
-        <w:t>:</w:t>
-      </w:r>
-    </w:p>
-    <w:p>
-      <w:pPr>
-        <w:numPr>
-          <w:ilvl w:val="1"/>
-          <w:numId w:val="4"/>
-        </w:numPr>
-      </w:pPr>
-      <w:r>
-        <w:t xml:space="preserve">Go to the </w:t>
-      </w:r>
-      <w:r>
-        <w:rPr>
-          <w:b/>
-          <w:bCs/>
-        </w:rPr>
-        <w:t>Build Triggers</w:t>
-      </w:r>
-      <w:r>
-        <w:t xml:space="preserve"> section and select: </w:t>
-      </w:r>
-    </w:p>
-    <w:p>
-      <w:pPr>
-        <w:numPr>
-          <w:ilvl w:val="2"/>
-          <w:numId w:val="4"/>
-        </w:numPr>
-      </w:pPr>
-      <w:r>
-        <w:rPr>
-          <w:b/>
-          <w:bCs/>
-        </w:rPr>
-        <w:t>Poll SCM</w:t>
-      </w:r>
-      <w:r>
-        <w:t>: Set the schedule as H/5 * * * * (every 5 minutes).</w:t>
-      </w:r>
-    </w:p>
-    <w:p>
-      <w:pPr>
-        <w:numPr>
-          <w:ilvl w:val="2"/>
-          <w:numId w:val="4"/>
-        </w:numPr>
-      </w:pPr>
-      <w:r>
-        <w:rPr>
-          <w:b/>
-          <w:bCs/>
-        </w:rPr>
-        <w:t>Build periodically</w:t>
-      </w:r>
-      <w:r>
-        <w:t>: Set the schedule as H 17 * * * (daily at 5 PM).</w:t>
-      </w:r>
-    </w:p>
-    <w:p>
-      <w:pPr>
-        <w:numPr>
-          <w:ilvl w:val="2"/>
-          <w:numId w:val="4"/>
-        </w:numPr>
-      </w:pPr>
-      <w:r>
-        <w:rPr>
-          <w:b/>
-          <w:bCs/>
-        </w:rPr>
-        <w:t>GitHub Pull Request Builder</w:t>
-      </w:r>
-      <w:r>
-        <w:t>: Enable the trigger for PR approvals.</w:t>
-      </w:r>
-    </w:p>
-    <w:p>
-      <w:pPr>
-        <w:numPr>
-          <w:ilvl w:val="3"/>
-          <w:numId w:val="4"/>
-        </w:numPr>
-        <w:tabs>
-          <w:tab w:val="clear" w:pos="2880"/>
-        </w:tabs>
-        <w:ind w:left="2520"/>
-        <w:rPr>
-          <w:rFonts w:ascii="Calibri" w:hAnsi="Calibri" w:cs="Calibri"/>
-        </w:rPr>
-      </w:pPr>
-      <w:r>
-        <w:rPr>
-          <w:rFonts w:ascii="Calibri" w:eastAsia="Times New Roman" w:hAnsi="Calibri" w:cs="Calibri"/>
-          <w:b/>
-          <w:bCs/>
-          <w:kern w:val="0"/>
-          <w14:ligatures w14:val="none"/>
-        </w:rPr>
-        <w:t>Configure GitHub Integration</w:t>
-      </w:r>
-    </w:p>
-    <w:p>
-      <w:pPr>
-        <w:numPr>
-          <w:ilvl w:val="4"/>
-          <w:numId w:val="4"/>
-        </w:numPr>
-        <w:ind w:left="2520"/>
-        <w:rPr>
-          <w:rFonts w:ascii="Calibri" w:hAnsi="Calibri" w:cs="Calibri"/>
-        </w:rPr>
-      </w:pPr>
-      <w:r>
-        <w:rPr>
-          <w:rFonts w:ascii="Calibri" w:eastAsia="Times New Roman" w:hAnsi="Calibri" w:cs="Calibri"/>
-          <w:b/>
-          <w:bCs/>
-          <w:kern w:val="0"/>
-          <w14:ligatures w14:val="none"/>
-        </w:rPr>
-        <w:t>Connect Jenkins to GitHub</w:t>
-      </w:r>
-      <w:r>
-        <w:rPr>
-          <w:rFonts w:ascii="Calibri" w:eastAsia="Times New Roman" w:hAnsi="Calibri" w:cs="Calibri"/>
-          <w:kern w:val="0"/>
-          <w14:ligatures w14:val="none"/>
-        </w:rPr>
-        <w:t>:</w:t>
-      </w:r>
-    </w:p>
-    <w:p>
-      <w:pPr>
-        <w:numPr>
-          <w:ilvl w:val="6"/>
-          <w:numId w:val="10"/>
-        </w:numPr>
-        <w:spacing w:after="0"/>
-        <w:ind w:left="3060"/>
-        <w:rPr>
-          <w:rFonts w:ascii="Calibri" w:hAnsi="Calibri" w:cs="Calibri"/>
-        </w:rPr>
-      </w:pPr>
-      <w:r>
-        <w:rPr>
-          <w:rFonts w:ascii="Calibri" w:eastAsia="Times New Roman" w:hAnsi="Calibri" w:cs="Calibri"/>
-          <w:kern w:val="0"/>
-          <w14:ligatures w14:val="none"/>
-        </w:rPr>
-        <w:t xml:space="preserve">Go to </w:t>
-      </w:r>
-      <w:r>
-        <w:rPr>
-          <w:rFonts w:ascii="Calibri" w:eastAsia="Times New Roman" w:hAnsi="Calibri" w:cs="Calibri"/>
-          <w:b/>
-          <w:bCs/>
-          <w:kern w:val="0"/>
-          <w14:ligatures w14:val="none"/>
-        </w:rPr>
-        <w:t>Manage Jenkins &gt; Configure System</w:t>
-      </w:r>
-      <w:r>
-        <w:rPr>
-          <w:rFonts w:ascii="Calibri" w:eastAsia="Times New Roman" w:hAnsi="Calibri" w:cs="Calibri"/>
-          <w:kern w:val="0"/>
-          <w14:ligatures w14:val="none"/>
-        </w:rPr>
-        <w:t>.</w:t>
-      </w:r>
-    </w:p>
-    <w:p>
-      <w:pPr>
-        <w:numPr>
-          <w:ilvl w:val="6"/>
-          <w:numId w:val="10"/>
-        </w:numPr>
-        <w:spacing w:after="0"/>
-        <w:ind w:left="3060"/>
-        <w:rPr>
-          <w:rFonts w:ascii="Calibri" w:hAnsi="Calibri" w:cs="Calibri"/>
-        </w:rPr>
-      </w:pPr>
-      <w:r>
-        <w:rPr>
-          <w:rFonts w:ascii="Calibri" w:eastAsia="Times New Roman" w:hAnsi="Calibri" w:cs="Calibri"/>
-          <w:kern w:val="0"/>
-          <w14:ligatures w14:val="none"/>
-        </w:rPr>
-        <w:t xml:space="preserve">Scroll to the </w:t>
-      </w:r>
-      <w:r>
-        <w:rPr>
-          <w:rFonts w:ascii="Calibri" w:eastAsia="Times New Roman" w:hAnsi="Calibri" w:cs="Calibri"/>
-          <w:b/>
-          <w:bCs/>
-          <w:kern w:val="0"/>
-          <w14:ligatures w14:val="none"/>
-        </w:rPr>
-        <w:t>GitHub</w:t>
-      </w:r>
-      <w:r>
-        <w:rPr>
-          <w:rFonts w:ascii="Calibri" w:eastAsia="Times New Roman" w:hAnsi="Calibri" w:cs="Calibri"/>
-          <w:kern w:val="0"/>
-          <w14:ligatures w14:val="none"/>
-        </w:rPr>
-        <w:t xml:space="preserve"> section and click </w:t>
-      </w:r>
-      <w:r>
-        <w:rPr>
-          <w:rFonts w:ascii="Calibri" w:eastAsia="Times New Roman" w:hAnsi="Calibri" w:cs="Calibri"/>
-          <w:b/>
-          <w:bCs/>
-          <w:kern w:val="0"/>
-          <w14:ligatures w14:val="none"/>
-        </w:rPr>
-        <w:t>Add GitHub Server</w:t>
-      </w:r>
-      <w:r>
-        <w:rPr>
-          <w:rFonts w:ascii="Calibri" w:eastAsia="Times New Roman" w:hAnsi="Calibri" w:cs="Calibri"/>
-          <w:kern w:val="0"/>
-          <w14:ligatures w14:val="none"/>
-        </w:rPr>
-        <w:t>.</w:t>
-      </w:r>
-    </w:p>
-    <w:p>
-      <w:pPr>
-        <w:numPr>
-          <w:ilvl w:val="6"/>
-          <w:numId w:val="10"/>
-        </w:numPr>
-        <w:spacing w:after="0"/>
-        <w:ind w:left="3060"/>
-        <w:rPr>
-          <w:rFonts w:ascii="Calibri" w:hAnsi="Calibri" w:cs="Calibri"/>
-        </w:rPr>
-      </w:pPr>
-      <w:r>
-        <w:rPr>
-          <w:rFonts w:ascii="Calibri" w:eastAsia="Times New Roman" w:hAnsi="Calibri" w:cs="Calibri"/>
-          <w:kern w:val="0"/>
-          <w14:ligatures w14:val="none"/>
-        </w:rPr>
-        <w:t xml:space="preserve">Provide a </w:t>
-      </w:r>
-      <w:r>
-        <w:rPr>
-          <w:rFonts w:ascii="Calibri" w:eastAsia="Times New Roman" w:hAnsi="Calibri" w:cs="Calibri"/>
-          <w:b/>
-          <w:bCs/>
-          <w:kern w:val="0"/>
-          <w14:ligatures w14:val="none"/>
-        </w:rPr>
-        <w:t>Name</w:t>
-      </w:r>
-      <w:r>
-        <w:rPr>
-          <w:rFonts w:ascii="Calibri" w:eastAsia="Times New Roman" w:hAnsi="Calibri" w:cs="Calibri"/>
-          <w:kern w:val="0"/>
-          <w14:ligatures w14:val="none"/>
-        </w:rPr>
-        <w:t xml:space="preserve"> (e.g., GitHub-Server).</w:t>
-      </w:r>
-    </w:p>
-    <w:p>
-      <w:pPr>
-        <w:numPr>
-          <w:ilvl w:val="6"/>
-          <w:numId w:val="10"/>
-        </w:numPr>
-        <w:spacing w:after="0"/>
-        <w:ind w:left="3060"/>
-        <w:rPr>
-          <w:rFonts w:ascii="Calibri" w:hAnsi="Calibri" w:cs="Calibri"/>
-        </w:rPr>
-      </w:pPr>
-      <w:r>
-        <w:rPr>
-          <w:rFonts w:ascii="Calibri" w:eastAsia="Times New Roman" w:hAnsi="Calibri" w:cs="Calibri"/>
-          <w:kern w:val="0"/>
-          <w14:ligatures w14:val="none"/>
-        </w:rPr>
-        <w:t xml:space="preserve">Select </w:t>
-      </w:r>
-      <w:r>
-        <w:rPr>
-          <w:rFonts w:ascii="Calibri" w:eastAsia="Times New Roman" w:hAnsi="Calibri" w:cs="Calibri"/>
-          <w:b/>
-          <w:bCs/>
-          <w:kern w:val="0"/>
-          <w14:ligatures w14:val="none"/>
-        </w:rPr>
-        <w:t>Manage Credentials</w:t>
-      </w:r>
-      <w:r>
-        <w:rPr>
-          <w:rFonts w:ascii="Calibri" w:eastAsia="Times New Roman" w:hAnsi="Calibri" w:cs="Calibri"/>
-          <w:kern w:val="0"/>
-          <w14:ligatures w14:val="none"/>
-        </w:rPr>
-        <w:t xml:space="preserve"> </w:t>
-      </w:r>
-      <w:r>
-        <w:rPr>
-          <w:rFonts w:ascii="Calibri" w:eastAsia="Times New Roman" w:hAnsi="Calibri" w:cs="Calibri"/>
-          <w:kern w:val="0"/>
-          <w14:ligatures w14:val="none"/>
-        </w:rPr>
-        <w:t>&amp;</w:t>
-      </w:r>
-      <w:r>
-        <w:rPr>
-          <w:rFonts w:ascii="Calibri" w:eastAsia="Times New Roman" w:hAnsi="Calibri" w:cs="Calibri"/>
-          <w:kern w:val="0"/>
-          <w14:ligatures w14:val="none"/>
-        </w:rPr>
-        <w:t xml:space="preserve"> add personal access token from GitHub.</w:t>
-      </w:r>
-    </w:p>
-    <w:p>
-      <w:pPr>
-        <w:numPr>
-          <w:ilvl w:val="6"/>
-          <w:numId w:val="10"/>
-        </w:numPr>
-        <w:spacing w:after="0"/>
-        <w:ind w:left="3060"/>
-        <w:rPr>
-          <w:rFonts w:ascii="Calibri" w:hAnsi="Calibri" w:cs="Calibri"/>
-        </w:rPr>
-      </w:pPr>
-      <w:r>
-        <w:rPr>
-          <w:rFonts w:ascii="Calibri" w:eastAsia="Times New Roman" w:hAnsi="Calibri" w:cs="Calibri"/>
-          <w:kern w:val="0"/>
-          <w14:ligatures w14:val="none"/>
-        </w:rPr>
-        <w:t xml:space="preserve">Generate the token in GitHub by navigating to </w:t>
-      </w:r>
-      <w:r>
-        <w:rPr>
-          <w:rFonts w:ascii="Calibri" w:eastAsia="Times New Roman" w:hAnsi="Calibri" w:cs="Calibri"/>
-          <w:b/>
-          <w:bCs/>
-          <w:kern w:val="0"/>
-          <w14:ligatures w14:val="none"/>
-        </w:rPr>
-        <w:t>Settings &gt; Developer Settings &gt; Personal Access Tokens &gt; Generate New Token</w:t>
-      </w:r>
-      <w:r>
-        <w:rPr>
-          <w:rFonts w:ascii="Calibri" w:eastAsia="Times New Roman" w:hAnsi="Calibri" w:cs="Calibri"/>
-          <w:kern w:val="0"/>
-          <w14:ligatures w14:val="none"/>
-        </w:rPr>
-        <w:t>.</w:t>
-      </w:r>
-    </w:p>
-    <w:p>
-      <w:pPr>
-        <w:numPr>
-          <w:ilvl w:val="6"/>
-          <w:numId w:val="10"/>
-        </w:numPr>
-        <w:spacing w:after="0"/>
-        <w:ind w:left="3060"/>
-      </w:pPr>
-      <w:r>
-        <w:rPr>
-          <w:rFonts w:ascii="Calibri" w:eastAsia="Times New Roman" w:hAnsi="Calibri" w:cs="Calibri"/>
-          <w:kern w:val="0"/>
-          <w14:ligatures w14:val="none"/>
-        </w:rPr>
-        <w:t>Enable permissions for</w:t>
-      </w:r>
-      <w:r>
-        <w:rPr>
-          <w:rFonts w:ascii="Times New Roman" w:eastAsia="Times New Roman" w:hAnsi="Times New Roman" w:cs="Times New Roman"/>
-          <w:kern w:val="0"/>
-          <w:sz w:val="24"/>
-          <w:szCs w:val="24"/>
-          <w14:ligatures w14:val="none"/>
-        </w:rPr>
-        <w:t xml:space="preserve"> </w:t>
-      </w:r>
-      <w:r>
-        <w:rPr>
-          <w:rFonts w:ascii="Courier New" w:eastAsia="Times New Roman" w:hAnsi="Courier New" w:cs="Courier New"/>
-          <w:kern w:val="0"/>
-          <w:sz w:val="20"/>
-          <w:szCs w:val="20"/>
-          <w14:ligatures w14:val="none"/>
-        </w:rPr>
-        <w:t>repo</w:t>
-      </w:r>
-      <w:r>
-        <w:rPr>
-          <w:rFonts w:ascii="Times New Roman" w:eastAsia="Times New Roman" w:hAnsi="Times New Roman" w:cs="Times New Roman"/>
-          <w:kern w:val="0"/>
-          <w:sz w:val="24"/>
-          <w:szCs w:val="24"/>
-          <w14:ligatures w14:val="none"/>
-        </w:rPr>
-        <w:t xml:space="preserve">, </w:t>
-      </w:r>
-      <w:proofErr w:type="spellStart"/>
-      <w:proofErr w:type="gramStart"/>
-      <w:r>
-        <w:rPr>
-          <w:rFonts w:ascii="Courier New" w:eastAsia="Times New Roman" w:hAnsi="Courier New" w:cs="Courier New"/>
-          <w:kern w:val="0"/>
-          <w:sz w:val="20"/>
-          <w:szCs w:val="20"/>
-          <w14:ligatures w14:val="none"/>
-        </w:rPr>
-        <w:t>admin:repo</w:t>
-      </w:r>
-      <w:proofErr w:type="gramEnd"/>
-      <w:r>
-        <w:rPr>
-          <w:rFonts w:ascii="Courier New" w:eastAsia="Times New Roman" w:hAnsi="Courier New" w:cs="Courier New"/>
-          <w:kern w:val="0"/>
-          <w:sz w:val="20"/>
-          <w:szCs w:val="20"/>
-          <w14:ligatures w14:val="none"/>
-        </w:rPr>
-        <w:t>_hook</w:t>
-      </w:r>
-      <w:proofErr w:type="spellEnd"/>
-      <w:r>
-        <w:rPr>
-          <w:rFonts w:ascii="Times New Roman" w:eastAsia="Times New Roman" w:hAnsi="Times New Roman" w:cs="Times New Roman"/>
-          <w:kern w:val="0"/>
-          <w:sz w:val="24"/>
-          <w:szCs w:val="24"/>
-          <w14:ligatures w14:val="none"/>
-        </w:rPr>
-        <w:t xml:space="preserve">, and </w:t>
-      </w:r>
-      <w:proofErr w:type="spellStart"/>
-      <w:r>
-        <w:rPr>
-          <w:rFonts w:ascii="Courier New" w:eastAsia="Times New Roman" w:hAnsi="Courier New" w:cs="Courier New"/>
-          <w:kern w:val="0"/>
-          <w:sz w:val="20"/>
-          <w:szCs w:val="20"/>
-          <w14:ligatures w14:val="none"/>
-        </w:rPr>
-        <w:t>write:public_key</w:t>
-      </w:r>
-      <w:proofErr w:type="spellEnd"/>
-      <w:r>
-        <w:rPr>
-          <w:rFonts w:ascii="Times New Roman" w:eastAsia="Times New Roman" w:hAnsi="Times New Roman" w:cs="Times New Roman"/>
-          <w:kern w:val="0"/>
-          <w:sz w:val="24"/>
-          <w:szCs w:val="24"/>
-          <w14:ligatures w14:val="none"/>
-        </w:rPr>
-        <w:t>.</w:t>
-      </w:r>
-    </w:p>
-    <w:p>
-      <w:pPr>
-        <w:spacing w:after="0"/>
-        <w:ind w:left="3060"/>
-        <w:rPr>
-          <w:rFonts w:ascii="Times New Roman" w:eastAsia="Times New Roman" w:hAnsi="Times New Roman" w:cs="Times New Roman"/>
-          <w:kern w:val="0"/>
-          <w:sz w:val="24"/>
-          <w:szCs w:val="24"/>
-          <w14:ligatures w14:val="none"/>
-        </w:rPr>
-      </w:pPr>
-    </w:p>
-    <w:p>
-      <w:pPr>
-        <w:spacing w:after="0"/>
-        <w:ind w:left="3060"/>
-      </w:pPr>
-    </w:p>
-    <w:p>
-      <w:pPr>
-        <w:pStyle w:val="ListParagraph"/>
-        <w:numPr>
-          <w:ilvl w:val="3"/>
-          <w:numId w:val="10"/>
-        </w:numPr>
-        <w:spacing w:after="0"/>
-        <w:ind w:left="2520"/>
-      </w:pPr>
-      <w:r>
-        <w:rPr>
-          <w:b/>
-          <w:bCs/>
-        </w:rPr>
-        <w:lastRenderedPageBreak/>
-        <w:t>Test Connection</w:t>
-      </w:r>
-      <w:r>
-        <w:t>:</w:t>
-      </w:r>
-    </w:p>
-    <w:p>
-      <w:pPr>
-        <w:numPr>
-          <w:ilvl w:val="4"/>
-          <w:numId w:val="14"/>
-        </w:numPr>
-        <w:spacing w:after="0"/>
-        <w:ind w:left="3060"/>
-      </w:pPr>
-      <w:r>
-        <w:t xml:space="preserve">After adding the token, click </w:t>
-      </w:r>
-      <w:r>
-        <w:rPr>
-          <w:b/>
-          <w:bCs/>
-        </w:rPr>
-        <w:t>Test Connection</w:t>
-      </w:r>
-      <w:r>
-        <w:t xml:space="preserve"> to ensure Jenkins can access the repository.</w:t>
-      </w:r>
-    </w:p>
-    <w:p>
-      <w:pPr>
-        <w:numPr>
-          <w:ilvl w:val="4"/>
-          <w:numId w:val="14"/>
-        </w:numPr>
-        <w:spacing w:after="0"/>
-        <w:ind w:left="3060"/>
-      </w:pPr>
-      <w:r>
-        <w:rPr>
-          <w:b/>
-          <w:bCs/>
-        </w:rPr>
-        <w:t>Add Repository Hooks</w:t>
-      </w:r>
-      <w:r>
-        <w:t>:</w:t>
-      </w:r>
-    </w:p>
-    <w:p>
-      <w:pPr>
-        <w:numPr>
-          <w:ilvl w:val="4"/>
-          <w:numId w:val="14"/>
-        </w:numPr>
-        <w:spacing w:after="0"/>
-        <w:ind w:left="3060"/>
-      </w:pPr>
-      <w:r>
-        <w:t xml:space="preserve">Navigate to the GitHub repository: </w:t>
-      </w:r>
-      <w:hyperlink r:id="rId6" w:history="1">
+        <w:t xml:space="preserve">Add the repository URL: </w:t>
+      </w:r>
+      <w:hyperlink r:id="rId7" w:history="1">
         <w:r>
           <w:rPr>
             <w:rStyle w:val="Hyperlink"/>
@@ -1475,7 +949,617 @@
         </w:r>
       </w:hyperlink>
       <w:r>
+        <w:t xml:space="preserve"> </w:t>
+      </w:r>
+    </w:p>
+    <w:p>
+      <w:pPr>
+        <w:numPr>
+          <w:ilvl w:val="1"/>
+          <w:numId w:val="4"/>
+        </w:numPr>
+      </w:pPr>
+      <w:r>
+        <w:t xml:space="preserve">Use the </w:t>
+      </w:r>
+      <w:r>
+        <w:t xml:space="preserve">respective </w:t>
+      </w:r>
+      <w:r>
+        <w:t>credentials.</w:t>
+      </w:r>
+    </w:p>
+    <w:p>
+      <w:pPr>
+        <w:jc w:val="center"/>
+        <w:rPr>
+          <w:noProof/>
+        </w:rPr>
+      </w:pPr>
+      <w:r>
+        <w:t xml:space="preserve">       </w:t>
+      </w:r>
+    </w:p>
+    <w:p>
+      <w:pPr>
+        <w:jc w:val="center"/>
+        <w:rPr>
+          <w:noProof/>
+        </w:rPr>
+      </w:pPr>
+    </w:p>
+    <w:p>
+      <w:pPr>
+        <w:jc w:val="center"/>
+      </w:pPr>
+      <w:r>
+        <w:rPr>
+          <w:noProof/>
+        </w:rPr>
+        <w:lastRenderedPageBreak/>
+        <w:drawing>
+          <wp:inline distT="0" distB="0" distL="0" distR="0" wp14:anchorId="428AA905" wp14:editId="3C66FD38">
+            <wp:extent cx="5669280" cy="3219450"/>
+            <wp:effectExtent l="0" t="0" r="7620" b="0"/>
+            <wp:docPr id="1189113385" name="Picture 1" descr="A screenshot of a computer&#10;&#10;Description automatically generated"/>
+            <wp:cNvGraphicFramePr>
+              <a:graphicFrameLocks xmlns:a="http://schemas.openxmlformats.org/drawingml/2006/main" noChangeAspect="1"/>
+            </wp:cNvGraphicFramePr>
+            <a:graphic xmlns:a="http://schemas.openxmlformats.org/drawingml/2006/main">
+              <a:graphicData uri="http://schemas.openxmlformats.org/drawingml/2006/picture">
+                <pic:pic xmlns:pic="http://schemas.openxmlformats.org/drawingml/2006/picture">
+                  <pic:nvPicPr>
+                    <pic:cNvPr id="1189113385" name="Picture 1" descr="A screenshot of a computer&#10;&#10;Description automatically generated"/>
+                    <pic:cNvPicPr/>
+                  </pic:nvPicPr>
+                  <pic:blipFill rotWithShape="1">
+                    <a:blip r:embed="rId8"/>
+                    <a:srcRect b="9136"/>
+                    <a:stretch/>
+                  </pic:blipFill>
+                  <pic:spPr bwMode="auto">
+                    <a:xfrm>
+                      <a:off x="0" y="0"/>
+                      <a:ext cx="5685839" cy="3228853"/>
+                    </a:xfrm>
+                    <a:prstGeom prst="rect">
+                      <a:avLst/>
+                    </a:prstGeom>
+                    <a:ln>
+                      <a:noFill/>
+                    </a:ln>
+                    <a:extLst>
+                      <a:ext uri="{53640926-AAD7-44D8-BBD7-CCE9431645EC}">
+                        <a14:shadowObscured xmlns:a14="http://schemas.microsoft.com/office/drawing/2010/main"/>
+                      </a:ext>
+                    </a:extLst>
+                  </pic:spPr>
+                </pic:pic>
+              </a:graphicData>
+            </a:graphic>
+          </wp:inline>
+        </w:drawing>
+      </w:r>
+    </w:p>
+    <w:p>
+      <w:pPr>
+        <w:numPr>
+          <w:ilvl w:val="0"/>
+          <w:numId w:val="4"/>
+        </w:numPr>
+      </w:pPr>
+      <w:r>
+        <w:rPr>
+          <w:b/>
+          <w:bCs/>
+        </w:rPr>
+        <w:t>Setup Triggers</w:t>
+      </w:r>
+      <w:r>
+        <w:t>:</w:t>
+      </w:r>
+    </w:p>
+    <w:p>
+      <w:pPr>
+        <w:numPr>
+          <w:ilvl w:val="1"/>
+          <w:numId w:val="4"/>
+        </w:numPr>
+      </w:pPr>
+      <w:r>
+        <w:t xml:space="preserve">Go to the </w:t>
+      </w:r>
+      <w:r>
+        <w:rPr>
+          <w:b/>
+          <w:bCs/>
+        </w:rPr>
+        <w:t>Build Triggers</w:t>
+      </w:r>
+      <w:r>
+        <w:t xml:space="preserve"> section and select: </w:t>
+      </w:r>
+    </w:p>
+    <w:p>
+      <w:pPr>
+        <w:numPr>
+          <w:ilvl w:val="2"/>
+          <w:numId w:val="4"/>
+        </w:numPr>
+      </w:pPr>
+      <w:r>
+        <w:rPr>
+          <w:b/>
+          <w:bCs/>
+        </w:rPr>
+        <w:t>Poll SCM</w:t>
+      </w:r>
+      <w:r>
+        <w:t>: Set the schedule as H/5 * * * * (every 5 minutes).</w:t>
+      </w:r>
+    </w:p>
+    <w:p>
+      <w:pPr>
+        <w:numPr>
+          <w:ilvl w:val="2"/>
+          <w:numId w:val="4"/>
+        </w:numPr>
+      </w:pPr>
+      <w:r>
+        <w:rPr>
+          <w:b/>
+          <w:bCs/>
+        </w:rPr>
+        <w:t>Build periodically</w:t>
+      </w:r>
+      <w:r>
+        <w:t>: Set the schedule as H 17 * * * (daily at 5 PM).</w:t>
+      </w:r>
+    </w:p>
+    <w:p>
+      <w:pPr>
+        <w:numPr>
+          <w:ilvl w:val="2"/>
+          <w:numId w:val="4"/>
+        </w:numPr>
+      </w:pPr>
+      <w:r>
+        <w:rPr>
+          <w:b/>
+          <w:bCs/>
+        </w:rPr>
+        <w:t>GitHub Pull Request Builder</w:t>
+      </w:r>
+      <w:r>
+        <w:t>: Enable the trigger for PR approvals.</w:t>
+      </w:r>
+    </w:p>
+    <w:p>
+      <w:pPr>
+        <w:numPr>
+          <w:ilvl w:val="3"/>
+          <w:numId w:val="4"/>
+        </w:numPr>
+        <w:tabs>
+          <w:tab w:val="clear" w:pos="2880"/>
+        </w:tabs>
+        <w:ind w:left="2520"/>
+        <w:rPr>
+          <w:rFonts w:ascii="Calibri" w:hAnsi="Calibri" w:cs="Calibri"/>
+        </w:rPr>
+      </w:pPr>
+      <w:r>
+        <w:rPr>
+          <w:rFonts w:ascii="Calibri" w:eastAsia="Times New Roman" w:hAnsi="Calibri" w:cs="Calibri"/>
+          <w:b/>
+          <w:bCs/>
+          <w:kern w:val="0"/>
+          <w14:ligatures w14:val="none"/>
+        </w:rPr>
+        <w:t>Configure GitHub Integration</w:t>
+      </w:r>
+    </w:p>
+    <w:p>
+      <w:pPr>
+        <w:numPr>
+          <w:ilvl w:val="4"/>
+          <w:numId w:val="4"/>
+        </w:numPr>
+        <w:ind w:left="2520"/>
+        <w:rPr>
+          <w:rFonts w:ascii="Calibri" w:hAnsi="Calibri" w:cs="Calibri"/>
+        </w:rPr>
+      </w:pPr>
+      <w:r>
+        <w:rPr>
+          <w:rFonts w:ascii="Calibri" w:eastAsia="Times New Roman" w:hAnsi="Calibri" w:cs="Calibri"/>
+          <w:b/>
+          <w:bCs/>
+          <w:kern w:val="0"/>
+          <w14:ligatures w14:val="none"/>
+        </w:rPr>
+        <w:t>Connect Jenkins to GitHub</w:t>
+      </w:r>
+      <w:r>
+        <w:rPr>
+          <w:rFonts w:ascii="Calibri" w:eastAsia="Times New Roman" w:hAnsi="Calibri" w:cs="Calibri"/>
+          <w:kern w:val="0"/>
+          <w14:ligatures w14:val="none"/>
+        </w:rPr>
+        <w:t>:</w:t>
+      </w:r>
+    </w:p>
+    <w:p>
+      <w:pPr>
+        <w:numPr>
+          <w:ilvl w:val="6"/>
+          <w:numId w:val="10"/>
+        </w:numPr>
+        <w:spacing w:after="0"/>
+        <w:ind w:left="3060"/>
+        <w:rPr>
+          <w:rFonts w:ascii="Calibri" w:hAnsi="Calibri" w:cs="Calibri"/>
+        </w:rPr>
+      </w:pPr>
+      <w:r>
+        <w:rPr>
+          <w:rFonts w:ascii="Calibri" w:eastAsia="Times New Roman" w:hAnsi="Calibri" w:cs="Calibri"/>
+          <w:kern w:val="0"/>
+          <w14:ligatures w14:val="none"/>
+        </w:rPr>
+        <w:t xml:space="preserve">Go to </w:t>
+      </w:r>
+      <w:r>
+        <w:rPr>
+          <w:rFonts w:ascii="Calibri" w:eastAsia="Times New Roman" w:hAnsi="Calibri" w:cs="Calibri"/>
+          <w:b/>
+          <w:bCs/>
+          <w:kern w:val="0"/>
+          <w14:ligatures w14:val="none"/>
+        </w:rPr>
+        <w:t>Manage Jenkins &gt; Configure System</w:t>
+      </w:r>
+      <w:r>
+        <w:rPr>
+          <w:rFonts w:ascii="Calibri" w:eastAsia="Times New Roman" w:hAnsi="Calibri" w:cs="Calibri"/>
+          <w:kern w:val="0"/>
+          <w14:ligatures w14:val="none"/>
+        </w:rPr>
         <w:t>.</w:t>
+      </w:r>
+    </w:p>
+    <w:p>
+      <w:pPr>
+        <w:numPr>
+          <w:ilvl w:val="6"/>
+          <w:numId w:val="10"/>
+        </w:numPr>
+        <w:spacing w:after="0"/>
+        <w:ind w:left="3060"/>
+        <w:rPr>
+          <w:rFonts w:ascii="Calibri" w:hAnsi="Calibri" w:cs="Calibri"/>
+        </w:rPr>
+      </w:pPr>
+      <w:r>
+        <w:rPr>
+          <w:rFonts w:ascii="Calibri" w:eastAsia="Times New Roman" w:hAnsi="Calibri" w:cs="Calibri"/>
+          <w:kern w:val="0"/>
+          <w14:ligatures w14:val="none"/>
+        </w:rPr>
+        <w:t xml:space="preserve">Scroll to the </w:t>
+      </w:r>
+      <w:r>
+        <w:rPr>
+          <w:rFonts w:ascii="Calibri" w:eastAsia="Times New Roman" w:hAnsi="Calibri" w:cs="Calibri"/>
+          <w:b/>
+          <w:bCs/>
+          <w:kern w:val="0"/>
+          <w14:ligatures w14:val="none"/>
+        </w:rPr>
+        <w:t>GitHub</w:t>
+      </w:r>
+      <w:r>
+        <w:rPr>
+          <w:rFonts w:ascii="Calibri" w:eastAsia="Times New Roman" w:hAnsi="Calibri" w:cs="Calibri"/>
+          <w:kern w:val="0"/>
+          <w14:ligatures w14:val="none"/>
+        </w:rPr>
+        <w:t xml:space="preserve"> section and click </w:t>
+      </w:r>
+      <w:r>
+        <w:rPr>
+          <w:rFonts w:ascii="Calibri" w:eastAsia="Times New Roman" w:hAnsi="Calibri" w:cs="Calibri"/>
+          <w:b/>
+          <w:bCs/>
+          <w:kern w:val="0"/>
+          <w14:ligatures w14:val="none"/>
+        </w:rPr>
+        <w:t>Add GitHub Server</w:t>
+      </w:r>
+      <w:r>
+        <w:rPr>
+          <w:rFonts w:ascii="Calibri" w:eastAsia="Times New Roman" w:hAnsi="Calibri" w:cs="Calibri"/>
+          <w:kern w:val="0"/>
+          <w14:ligatures w14:val="none"/>
+        </w:rPr>
+        <w:t>.</w:t>
+      </w:r>
+    </w:p>
+    <w:p>
+      <w:pPr>
+        <w:numPr>
+          <w:ilvl w:val="6"/>
+          <w:numId w:val="10"/>
+        </w:numPr>
+        <w:spacing w:after="0"/>
+        <w:ind w:left="3060"/>
+        <w:rPr>
+          <w:rFonts w:ascii="Calibri" w:hAnsi="Calibri" w:cs="Calibri"/>
+        </w:rPr>
+      </w:pPr>
+      <w:r>
+        <w:rPr>
+          <w:rFonts w:ascii="Calibri" w:eastAsia="Times New Roman" w:hAnsi="Calibri" w:cs="Calibri"/>
+          <w:kern w:val="0"/>
+          <w14:ligatures w14:val="none"/>
+        </w:rPr>
+        <w:t xml:space="preserve">Provide a </w:t>
+      </w:r>
+      <w:r>
+        <w:rPr>
+          <w:rFonts w:ascii="Calibri" w:eastAsia="Times New Roman" w:hAnsi="Calibri" w:cs="Calibri"/>
+          <w:b/>
+          <w:bCs/>
+          <w:kern w:val="0"/>
+          <w14:ligatures w14:val="none"/>
+        </w:rPr>
+        <w:t>Name</w:t>
+      </w:r>
+      <w:r>
+        <w:rPr>
+          <w:rFonts w:ascii="Calibri" w:eastAsia="Times New Roman" w:hAnsi="Calibri" w:cs="Calibri"/>
+          <w:kern w:val="0"/>
+          <w14:ligatures w14:val="none"/>
+        </w:rPr>
+        <w:t xml:space="preserve"> (e.g., GitHub-Server).</w:t>
+      </w:r>
+    </w:p>
+    <w:p>
+      <w:pPr>
+        <w:numPr>
+          <w:ilvl w:val="6"/>
+          <w:numId w:val="10"/>
+        </w:numPr>
+        <w:spacing w:after="0"/>
+        <w:ind w:left="3060"/>
+        <w:rPr>
+          <w:rFonts w:ascii="Calibri" w:hAnsi="Calibri" w:cs="Calibri"/>
+        </w:rPr>
+      </w:pPr>
+      <w:r>
+        <w:rPr>
+          <w:rFonts w:ascii="Calibri" w:eastAsia="Times New Roman" w:hAnsi="Calibri" w:cs="Calibri"/>
+          <w:kern w:val="0"/>
+          <w14:ligatures w14:val="none"/>
+        </w:rPr>
+        <w:t xml:space="preserve">Select </w:t>
+      </w:r>
+      <w:r>
+        <w:rPr>
+          <w:rFonts w:ascii="Calibri" w:eastAsia="Times New Roman" w:hAnsi="Calibri" w:cs="Calibri"/>
+          <w:b/>
+          <w:bCs/>
+          <w:kern w:val="0"/>
+          <w14:ligatures w14:val="none"/>
+        </w:rPr>
+        <w:t>Manage Credentials</w:t>
+      </w:r>
+      <w:r>
+        <w:rPr>
+          <w:rFonts w:ascii="Calibri" w:eastAsia="Times New Roman" w:hAnsi="Calibri" w:cs="Calibri"/>
+          <w:kern w:val="0"/>
+          <w14:ligatures w14:val="none"/>
+        </w:rPr>
+        <w:t xml:space="preserve"> </w:t>
+      </w:r>
+      <w:r>
+        <w:rPr>
+          <w:rFonts w:ascii="Calibri" w:eastAsia="Times New Roman" w:hAnsi="Calibri" w:cs="Calibri"/>
+          <w:kern w:val="0"/>
+          <w14:ligatures w14:val="none"/>
+        </w:rPr>
+        <w:t>&amp;</w:t>
+      </w:r>
+      <w:r>
+        <w:rPr>
+          <w:rFonts w:ascii="Calibri" w:eastAsia="Times New Roman" w:hAnsi="Calibri" w:cs="Calibri"/>
+          <w:kern w:val="0"/>
+          <w14:ligatures w14:val="none"/>
+        </w:rPr>
+        <w:t xml:space="preserve"> add personal access token from GitHub.</w:t>
+      </w:r>
+    </w:p>
+    <w:p>
+      <w:pPr>
+        <w:numPr>
+          <w:ilvl w:val="6"/>
+          <w:numId w:val="10"/>
+        </w:numPr>
+        <w:spacing w:after="0"/>
+        <w:ind w:left="3060"/>
+        <w:rPr>
+          <w:rFonts w:ascii="Calibri" w:hAnsi="Calibri" w:cs="Calibri"/>
+        </w:rPr>
+      </w:pPr>
+      <w:r>
+        <w:rPr>
+          <w:rFonts w:ascii="Calibri" w:eastAsia="Times New Roman" w:hAnsi="Calibri" w:cs="Calibri"/>
+          <w:kern w:val="0"/>
+          <w14:ligatures w14:val="none"/>
+        </w:rPr>
+        <w:t xml:space="preserve">Generate the token in GitHub by navigating to </w:t>
+      </w:r>
+      <w:r>
+        <w:rPr>
+          <w:rFonts w:ascii="Calibri" w:eastAsia="Times New Roman" w:hAnsi="Calibri" w:cs="Calibri"/>
+          <w:b/>
+          <w:bCs/>
+          <w:kern w:val="0"/>
+          <w14:ligatures w14:val="none"/>
+        </w:rPr>
+        <w:t>Settings &gt; Developer Settings &gt; Personal Access Tokens &gt; Generate New Token</w:t>
+      </w:r>
+      <w:r>
+        <w:rPr>
+          <w:rFonts w:ascii="Calibri" w:eastAsia="Times New Roman" w:hAnsi="Calibri" w:cs="Calibri"/>
+          <w:kern w:val="0"/>
+          <w14:ligatures w14:val="none"/>
+        </w:rPr>
+        <w:t>.</w:t>
+      </w:r>
+    </w:p>
+    <w:p>
+      <w:pPr>
+        <w:numPr>
+          <w:ilvl w:val="6"/>
+          <w:numId w:val="10"/>
+        </w:numPr>
+        <w:spacing w:after="0"/>
+        <w:ind w:left="3060"/>
+      </w:pPr>
+      <w:r>
+        <w:rPr>
+          <w:rFonts w:ascii="Calibri" w:eastAsia="Times New Roman" w:hAnsi="Calibri" w:cs="Calibri"/>
+          <w:kern w:val="0"/>
+          <w14:ligatures w14:val="none"/>
+        </w:rPr>
+        <w:t>Enable permissions for</w:t>
+      </w:r>
+      <w:r>
+        <w:rPr>
+          <w:rFonts w:ascii="Times New Roman" w:eastAsia="Times New Roman" w:hAnsi="Times New Roman" w:cs="Times New Roman"/>
+          <w:kern w:val="0"/>
+          <w:sz w:val="24"/>
+          <w:szCs w:val="24"/>
+          <w14:ligatures w14:val="none"/>
+        </w:rPr>
+        <w:t xml:space="preserve"> </w:t>
+      </w:r>
+      <w:r>
+        <w:rPr>
+          <w:rFonts w:ascii="Courier New" w:eastAsia="Times New Roman" w:hAnsi="Courier New" w:cs="Courier New"/>
+          <w:kern w:val="0"/>
+          <w:sz w:val="20"/>
+          <w:szCs w:val="20"/>
+          <w14:ligatures w14:val="none"/>
+        </w:rPr>
+        <w:t>repo</w:t>
+      </w:r>
+      <w:r>
+        <w:rPr>
+          <w:rFonts w:ascii="Times New Roman" w:eastAsia="Times New Roman" w:hAnsi="Times New Roman" w:cs="Times New Roman"/>
+          <w:kern w:val="0"/>
+          <w:sz w:val="24"/>
+          <w:szCs w:val="24"/>
+          <w14:ligatures w14:val="none"/>
+        </w:rPr>
+        <w:t xml:space="preserve">, </w:t>
+      </w:r>
+      <w:proofErr w:type="spellStart"/>
+      <w:proofErr w:type="gramStart"/>
+      <w:r>
+        <w:rPr>
+          <w:rFonts w:ascii="Courier New" w:eastAsia="Times New Roman" w:hAnsi="Courier New" w:cs="Courier New"/>
+          <w:kern w:val="0"/>
+          <w:sz w:val="20"/>
+          <w:szCs w:val="20"/>
+          <w14:ligatures w14:val="none"/>
+        </w:rPr>
+        <w:t>admin:repo</w:t>
+      </w:r>
+      <w:proofErr w:type="gramEnd"/>
+      <w:r>
+        <w:rPr>
+          <w:rFonts w:ascii="Courier New" w:eastAsia="Times New Roman" w:hAnsi="Courier New" w:cs="Courier New"/>
+          <w:kern w:val="0"/>
+          <w:sz w:val="20"/>
+          <w:szCs w:val="20"/>
+          <w14:ligatures w14:val="none"/>
+        </w:rPr>
+        <w:t>_hook</w:t>
+      </w:r>
+      <w:proofErr w:type="spellEnd"/>
+      <w:r>
+        <w:rPr>
+          <w:rFonts w:ascii="Times New Roman" w:eastAsia="Times New Roman" w:hAnsi="Times New Roman" w:cs="Times New Roman"/>
+          <w:kern w:val="0"/>
+          <w:sz w:val="24"/>
+          <w:szCs w:val="24"/>
+          <w14:ligatures w14:val="none"/>
+        </w:rPr>
+        <w:t xml:space="preserve">, and </w:t>
+      </w:r>
+      <w:proofErr w:type="spellStart"/>
+      <w:r>
+        <w:rPr>
+          <w:rFonts w:ascii="Courier New" w:eastAsia="Times New Roman" w:hAnsi="Courier New" w:cs="Courier New"/>
+          <w:kern w:val="0"/>
+          <w:sz w:val="20"/>
+          <w:szCs w:val="20"/>
+          <w14:ligatures w14:val="none"/>
+        </w:rPr>
+        <w:t>write:public_key</w:t>
+      </w:r>
+      <w:proofErr w:type="spellEnd"/>
+      <w:r>
+        <w:rPr>
+          <w:rFonts w:ascii="Times New Roman" w:eastAsia="Times New Roman" w:hAnsi="Times New Roman" w:cs="Times New Roman"/>
+          <w:kern w:val="0"/>
+          <w:sz w:val="24"/>
+          <w:szCs w:val="24"/>
+          <w14:ligatures w14:val="none"/>
+        </w:rPr>
+        <w:t>.</w:t>
+      </w:r>
+    </w:p>
+    <w:p>
+      <w:pPr>
+        <w:spacing w:after="0"/>
+        <w:ind w:left="3060"/>
+        <w:rPr>
+          <w:rFonts w:ascii="Times New Roman" w:eastAsia="Times New Roman" w:hAnsi="Times New Roman" w:cs="Times New Roman"/>
+          <w:kern w:val="0"/>
+          <w:sz w:val="24"/>
+          <w:szCs w:val="24"/>
+          <w14:ligatures w14:val="none"/>
+        </w:rPr>
+      </w:pPr>
+    </w:p>
+    <w:p>
+      <w:pPr>
+        <w:spacing w:after="0"/>
+        <w:ind w:left="3060"/>
+      </w:pPr>
+    </w:p>
+    <w:p>
+      <w:pPr>
+        <w:pStyle w:val="ListParagraph"/>
+        <w:numPr>
+          <w:ilvl w:val="3"/>
+          <w:numId w:val="10"/>
+        </w:numPr>
+        <w:spacing w:after="0"/>
+        <w:ind w:left="2520"/>
+      </w:pPr>
+      <w:r>
+        <w:rPr>
+          <w:b/>
+          <w:bCs/>
+        </w:rPr>
+        <w:t>Test Connection</w:t>
+      </w:r>
+      <w:r>
+        <w:t>:</w:t>
       </w:r>
     </w:p>
     <w:p>
@@ -1488,17 +1572,17 @@
         <w:ind w:left="3060"/>
       </w:pPr>
       <w:r>
-        <w:t xml:space="preserve">Go to </w:t>
-      </w:r>
-      <w:r>
-        <w:rPr>
-          <w:b/>
-          <w:bCs/>
-        </w:rPr>
-        <w:t>Settings &gt; Webhooks &gt; Add Webhook</w:t>
-      </w:r>
-      <w:r>
-        <w:t>.</w:t>
+        <w:t xml:space="preserve">After adding the token, click </w:t>
+      </w:r>
+      <w:r>
+        <w:rPr>
+          <w:b/>
+          <w:bCs/>
+        </w:rPr>
+        <w:t>Test Connection</w:t>
+      </w:r>
+      <w:r>
+        <w:t xml:space="preserve"> to ensure Jenkins can access the repository.</w:t>
       </w:r>
     </w:p>
     <w:p>
@@ -1515,12 +1599,80 @@
           <w:b/>
           <w:bCs/>
         </w:rPr>
+        <w:t>Add Repository Hooks</w:t>
+      </w:r>
+      <w:r>
+        <w:t>:</w:t>
+      </w:r>
+    </w:p>
+    <w:p>
+      <w:pPr>
+        <w:numPr>
+          <w:ilvl w:val="4"/>
+          <w:numId w:val="14"/>
+        </w:numPr>
+        <w:spacing w:after="0"/>
+        <w:ind w:left="3060"/>
+      </w:pPr>
+      <w:r>
+        <w:lastRenderedPageBreak/>
+        <w:t xml:space="preserve">Navigate to the GitHub repository: </w:t>
+      </w:r>
+      <w:hyperlink r:id="rId9" w:history="1">
+        <w:r>
+          <w:rPr>
+            <w:rStyle w:val="Hyperlink"/>
+          </w:rPr>
+          <w:t>https://github.com/hema8293/tsm-final.git</w:t>
+        </w:r>
+      </w:hyperlink>
+      <w:r>
+        <w:t>.</w:t>
+      </w:r>
+    </w:p>
+    <w:p>
+      <w:pPr>
+        <w:numPr>
+          <w:ilvl w:val="4"/>
+          <w:numId w:val="14"/>
+        </w:numPr>
+        <w:spacing w:after="0"/>
+        <w:ind w:left="3060"/>
+      </w:pPr>
+      <w:r>
+        <w:t xml:space="preserve">Go to </w:t>
+      </w:r>
+      <w:r>
+        <w:rPr>
+          <w:b/>
+          <w:bCs/>
+        </w:rPr>
+        <w:t>Settings &gt; Webhooks &gt; Add Webhook</w:t>
+      </w:r>
+      <w:r>
+        <w:t>.</w:t>
+      </w:r>
+    </w:p>
+    <w:p>
+      <w:pPr>
+        <w:numPr>
+          <w:ilvl w:val="4"/>
+          <w:numId w:val="14"/>
+        </w:numPr>
+        <w:spacing w:after="0"/>
+        <w:ind w:left="3060"/>
+      </w:pPr>
+      <w:r>
+        <w:rPr>
+          <w:b/>
+          <w:bCs/>
+        </w:rPr>
         <w:t>Payload URL</w:t>
       </w:r>
       <w:r>
         <w:t xml:space="preserve">: </w:t>
       </w:r>
-      <w:hyperlink r:id="rId7" w:history="1">
+      <w:hyperlink r:id="rId10" w:history="1">
         <w:r>
           <w:rPr>
             <w:rStyle w:val="Hyperlink"/>
@@ -1710,7 +1862,7 @@
         </w:rPr>
         <w:t xml:space="preserve"> and provide the repository URL: </w:t>
       </w:r>
-      <w:hyperlink r:id="rId8" w:history="1">
+      <w:hyperlink r:id="rId11" w:history="1">
         <w:r>
           <w:rPr>
             <w:rStyle w:val="Hyperlink"/>
@@ -1917,18 +2069,408 @@
     </w:p>
     <w:p>
       <w:pPr>
+        <w:ind w:left="2160"/>
+        <w:rPr>
+          <w:rFonts w:ascii="Cascadia Code" w:hAnsi="Cascadia Code" w:cs="Cascadia Code"/>
+          <w:sz w:val="20"/>
+          <w:szCs w:val="20"/>
+        </w:rPr>
+      </w:pPr>
+      <w:proofErr w:type="spellStart"/>
+      <w:r>
+        <w:rPr>
+          <w:rFonts w:ascii="Cascadia Code" w:hAnsi="Cascadia Code" w:cs="Cascadia Code"/>
+          <w:sz w:val="20"/>
+          <w:szCs w:val="20"/>
+        </w:rPr>
+        <w:t>mvn</w:t>
+      </w:r>
+      <w:proofErr w:type="spellEnd"/>
+      <w:r>
+        <w:rPr>
+          <w:rFonts w:ascii="Cascadia Code" w:hAnsi="Cascadia Code" w:cs="Cascadia Code"/>
+          <w:sz w:val="20"/>
+          <w:szCs w:val="20"/>
+        </w:rPr>
+        <w:t xml:space="preserve"> clean install</w:t>
+      </w:r>
+    </w:p>
+    <w:p>
+      <w:pPr>
+        <w:ind w:left="2160"/>
+        <w:rPr>
+          <w:rFonts w:ascii="Cascadia Code" w:hAnsi="Cascadia Code" w:cs="Cascadia Code"/>
+          <w:sz w:val="20"/>
+          <w:szCs w:val="20"/>
+        </w:rPr>
+      </w:pPr>
+      <w:proofErr w:type="spellStart"/>
+      <w:r>
+        <w:rPr>
+          <w:rFonts w:ascii="Cascadia Code" w:hAnsi="Cascadia Code" w:cs="Cascadia Code"/>
+          <w:sz w:val="20"/>
+          <w:szCs w:val="20"/>
+        </w:rPr>
+        <w:t>mvn</w:t>
+      </w:r>
+      <w:proofErr w:type="spellEnd"/>
+      <w:r>
+        <w:rPr>
+          <w:rFonts w:ascii="Cascadia Code" w:hAnsi="Cascadia Code" w:cs="Cascadia Code"/>
+          <w:sz w:val="20"/>
+          <w:szCs w:val="20"/>
+        </w:rPr>
+        <w:t xml:space="preserve"> </w:t>
+      </w:r>
+      <w:proofErr w:type="spellStart"/>
+      <w:r>
+        <w:rPr>
+          <w:rFonts w:ascii="Cascadia Code" w:hAnsi="Cascadia Code" w:cs="Cascadia Code"/>
+          <w:sz w:val="20"/>
+          <w:szCs w:val="20"/>
+        </w:rPr>
+        <w:t>spring-</w:t>
+      </w:r>
+      <w:proofErr w:type="gramStart"/>
+      <w:r>
+        <w:rPr>
+          <w:rFonts w:ascii="Cascadia Code" w:hAnsi="Cascadia Code" w:cs="Cascadia Code"/>
+          <w:sz w:val="20"/>
+          <w:szCs w:val="20"/>
+        </w:rPr>
+        <w:t>boot:run</w:t>
+      </w:r>
+      <w:proofErr w:type="spellEnd"/>
+      <w:proofErr w:type="gramEnd"/>
+    </w:p>
+    <w:p>
+      <w:pPr>
+        <w:jc w:val="center"/>
+        <w:rPr>
+          <w:noProof/>
+        </w:rPr>
+      </w:pPr>
+      <w:r>
+        <w:rPr>
+          <w:rFonts w:ascii="Cascadia Code" w:hAnsi="Cascadia Code" w:cs="Cascadia Code"/>
+          <w:sz w:val="20"/>
+          <w:szCs w:val="20"/>
+        </w:rPr>
+        <w:t xml:space="preserve">  </w:t>
+      </w:r>
+    </w:p>
+    <w:p>
+      <w:pPr>
+        <w:jc w:val="center"/>
+        <w:rPr>
+          <w:rFonts w:ascii="Cascadia Code" w:hAnsi="Cascadia Code" w:cs="Cascadia Code"/>
+          <w:sz w:val="20"/>
+          <w:szCs w:val="20"/>
+        </w:rPr>
+      </w:pPr>
+      <w:r>
+        <w:rPr>
+          <w:noProof/>
+        </w:rPr>
+        <w:drawing>
+          <wp:inline distT="0" distB="0" distL="0" distR="0" wp14:anchorId="319654AD" wp14:editId="38E0E6F3">
+            <wp:extent cx="5731510" cy="3263900"/>
+            <wp:effectExtent l="0" t="0" r="2540" b="0"/>
+            <wp:docPr id="2051816032" name="Picture 1" descr="A screenshot of a computer&#10;&#10;Description automatically generated"/>
+            <wp:cNvGraphicFramePr>
+              <a:graphicFrameLocks xmlns:a="http://schemas.openxmlformats.org/drawingml/2006/main" noChangeAspect="1"/>
+            </wp:cNvGraphicFramePr>
+            <a:graphic xmlns:a="http://schemas.openxmlformats.org/drawingml/2006/main">
+              <a:graphicData uri="http://schemas.openxmlformats.org/drawingml/2006/picture">
+                <pic:pic xmlns:pic="http://schemas.openxmlformats.org/drawingml/2006/picture">
+                  <pic:nvPicPr>
+                    <pic:cNvPr id="2051816032" name="Picture 1" descr="A screenshot of a computer&#10;&#10;Description automatically generated"/>
+                    <pic:cNvPicPr/>
+                  </pic:nvPicPr>
+                  <pic:blipFill rotWithShape="1">
+                    <a:blip r:embed="rId12"/>
+                    <a:srcRect b="8849"/>
+                    <a:stretch/>
+                  </pic:blipFill>
+                  <pic:spPr bwMode="auto">
+                    <a:xfrm>
+                      <a:off x="0" y="0"/>
+                      <a:ext cx="5731510" cy="3263900"/>
+                    </a:xfrm>
+                    <a:prstGeom prst="rect">
+                      <a:avLst/>
+                    </a:prstGeom>
+                    <a:ln>
+                      <a:noFill/>
+                    </a:ln>
+                    <a:extLst>
+                      <a:ext uri="{53640926-AAD7-44D8-BBD7-CCE9431645EC}">
+                        <a14:shadowObscured xmlns:a14="http://schemas.microsoft.com/office/drawing/2010/main"/>
+                      </a:ext>
+                    </a:extLst>
+                  </pic:spPr>
+                </pic:pic>
+              </a:graphicData>
+            </a:graphic>
+          </wp:inline>
+        </w:drawing>
+      </w:r>
+    </w:p>
+    <w:p>
+      <w:pPr>
+        <w:numPr>
+          <w:ilvl w:val="0"/>
+          <w:numId w:val="4"/>
+        </w:numPr>
+      </w:pPr>
+      <w:r>
+        <w:rPr>
+          <w:b/>
+          <w:bCs/>
+        </w:rPr>
+        <w:lastRenderedPageBreak/>
+        <w:t xml:space="preserve">Generate </w:t>
+      </w:r>
+      <w:proofErr w:type="spellStart"/>
+      <w:r>
+        <w:rPr>
+          <w:b/>
+          <w:bCs/>
+        </w:rPr>
+        <w:t>JaCoCo</w:t>
+      </w:r>
+      <w:proofErr w:type="spellEnd"/>
+      <w:r>
+        <w:rPr>
+          <w:b/>
+          <w:bCs/>
+        </w:rPr>
+        <w:t xml:space="preserve"> Code Coverage Reports</w:t>
+      </w:r>
+      <w:r>
+        <w:t>:</w:t>
+      </w:r>
+    </w:p>
+    <w:p>
+      <w:pPr>
         <w:numPr>
           <w:ilvl w:val="1"/>
           <w:numId w:val="4"/>
         </w:numPr>
       </w:pPr>
+      <w:r>
+        <w:t xml:space="preserve">Go to </w:t>
+      </w:r>
+      <w:r>
+        <w:rPr>
+          <w:b/>
+          <w:bCs/>
+        </w:rPr>
+        <w:t>Post-Build Actions</w:t>
+      </w:r>
+      <w:r>
+        <w:t xml:space="preserve"> and add: </w:t>
+      </w:r>
+    </w:p>
+    <w:p>
+      <w:pPr>
+        <w:numPr>
+          <w:ilvl w:val="2"/>
+          <w:numId w:val="4"/>
+        </w:numPr>
+      </w:pPr>
+      <w:r>
+        <w:rPr>
+          <w:b/>
+          <w:bCs/>
+        </w:rPr>
+        <w:t xml:space="preserve">Record </w:t>
+      </w:r>
       <w:proofErr w:type="spellStart"/>
       <w:r>
-        <w:t>mvn</w:t>
+        <w:rPr>
+          <w:b/>
+          <w:bCs/>
+        </w:rPr>
+        <w:t>JaCoCo</w:t>
       </w:r>
       <w:proofErr w:type="spellEnd"/>
       <w:r>
-        <w:t xml:space="preserve"> clean install</w:t>
+        <w:rPr>
+          <w:b/>
+          <w:bCs/>
+        </w:rPr>
+        <w:t xml:space="preserve"> Coverage Report</w:t>
+      </w:r>
+      <w:r>
+        <w:t>.</w:t>
+      </w:r>
+    </w:p>
+    <w:p>
+      <w:pPr>
+        <w:numPr>
+          <w:ilvl w:val="2"/>
+          <w:numId w:val="4"/>
+        </w:numPr>
+      </w:pPr>
+      <w:r>
+        <w:t xml:space="preserve">Specify the </w:t>
+      </w:r>
+      <w:proofErr w:type="spellStart"/>
+      <w:r>
+        <w:t>JaCoCo</w:t>
+      </w:r>
+      <w:proofErr w:type="spellEnd"/>
+      <w:r>
+        <w:t xml:space="preserve"> report paths: target/site/</w:t>
+      </w:r>
+      <w:proofErr w:type="spellStart"/>
+      <w:r>
+        <w:t>jacoco</w:t>
+      </w:r>
+      <w:proofErr w:type="spellEnd"/>
+      <w:r>
+        <w:t>/index.html.</w:t>
+      </w:r>
+    </w:p>
+    <w:p>
+      <w:pPr>
+        <w:jc w:val="center"/>
+      </w:pPr>
+      <w:r>
+        <w:rPr>
+          <w:noProof/>
+        </w:rPr>
+        <w:drawing>
+          <wp:inline distT="0" distB="0" distL="0" distR="0" wp14:anchorId="07987A7E" wp14:editId="3F720CF0">
+            <wp:extent cx="5626735" cy="3289300"/>
+            <wp:effectExtent l="0" t="0" r="0" b="6350"/>
+            <wp:docPr id="172880956" name="Picture 1" descr="A screenshot of a computer&#10;&#10;Description automatically generated"/>
+            <wp:cNvGraphicFramePr>
+              <a:graphicFrameLocks xmlns:a="http://schemas.openxmlformats.org/drawingml/2006/main" noChangeAspect="1"/>
+            </wp:cNvGraphicFramePr>
+            <a:graphic xmlns:a="http://schemas.openxmlformats.org/drawingml/2006/main">
+              <a:graphicData uri="http://schemas.openxmlformats.org/drawingml/2006/picture">
+                <pic:pic xmlns:pic="http://schemas.openxmlformats.org/drawingml/2006/picture">
+                  <pic:nvPicPr>
+                    <pic:cNvPr id="172880956" name="Picture 1" descr="A screenshot of a computer&#10;&#10;Description automatically generated"/>
+                    <pic:cNvPicPr/>
+                  </pic:nvPicPr>
+                  <pic:blipFill rotWithShape="1">
+                    <a:blip r:embed="rId13"/>
+                    <a:srcRect b="6826"/>
+                    <a:stretch/>
+                  </pic:blipFill>
+                  <pic:spPr bwMode="auto">
+                    <a:xfrm>
+                      <a:off x="0" y="0"/>
+                      <a:ext cx="5648485" cy="3302015"/>
+                    </a:xfrm>
+                    <a:prstGeom prst="rect">
+                      <a:avLst/>
+                    </a:prstGeom>
+                    <a:ln>
+                      <a:noFill/>
+                    </a:ln>
+                    <a:extLst>
+                      <a:ext uri="{53640926-AAD7-44D8-BBD7-CCE9431645EC}">
+                        <a14:shadowObscured xmlns:a14="http://schemas.microsoft.com/office/drawing/2010/main"/>
+                      </a:ext>
+                    </a:extLst>
+                  </pic:spPr>
+                </pic:pic>
+              </a:graphicData>
+            </a:graphic>
+          </wp:inline>
+        </w:drawing>
+      </w:r>
+    </w:p>
+    <w:p>
+      <w:pPr>
+        <w:rPr>
+          <w:b/>
+          <w:bCs/>
+        </w:rPr>
+      </w:pPr>
+      <w:r>
+        <w:rPr>
+          <w:b/>
+          <w:bCs/>
+        </w:rPr>
+        <w:t xml:space="preserve">   </w:t>
+      </w:r>
+      <w:r>
+        <w:rPr>
+          <w:b/>
+          <w:bCs/>
+        </w:rPr>
+        <w:t xml:space="preserve">Configuring </w:t>
+      </w:r>
+      <w:r>
+        <w:rPr>
+          <w:b/>
+          <w:bCs/>
+        </w:rPr>
+        <w:t xml:space="preserve">Code Coverage </w:t>
+      </w:r>
+      <w:r>
+        <w:rPr>
+          <w:b/>
+          <w:bCs/>
+        </w:rPr>
+        <w:t>Metrics:</w:t>
+      </w:r>
+    </w:p>
+    <w:p>
+      <w:pPr>
+        <w:jc w:val="center"/>
+      </w:pPr>
+      <w:r>
+        <w:rPr>
+          <w:noProof/>
+        </w:rPr>
+        <w:drawing>
+          <wp:inline distT="0" distB="0" distL="0" distR="0" wp14:anchorId="3C2652F6" wp14:editId="7DC5EF99">
+            <wp:extent cx="5731510" cy="3270250"/>
+            <wp:effectExtent l="0" t="0" r="2540" b="6350"/>
+            <wp:docPr id="1346057894" name="Picture 1" descr="A screenshot of a computer&#10;&#10;Description automatically generated"/>
+            <wp:cNvGraphicFramePr>
+              <a:graphicFrameLocks xmlns:a="http://schemas.openxmlformats.org/drawingml/2006/main" noChangeAspect="1"/>
+            </wp:cNvGraphicFramePr>
+            <a:graphic xmlns:a="http://schemas.openxmlformats.org/drawingml/2006/main">
+              <a:graphicData uri="http://schemas.openxmlformats.org/drawingml/2006/picture">
+                <pic:pic xmlns:pic="http://schemas.openxmlformats.org/drawingml/2006/picture">
+                  <pic:nvPicPr>
+                    <pic:cNvPr id="1346057894" name="Picture 1" descr="A screenshot of a computer&#10;&#10;Description automatically generated"/>
+                    <pic:cNvPicPr/>
+                  </pic:nvPicPr>
+                  <pic:blipFill rotWithShape="1">
+                    <a:blip r:embed="rId14"/>
+                    <a:srcRect b="8866"/>
+                    <a:stretch/>
+                  </pic:blipFill>
+                  <pic:spPr bwMode="auto">
+                    <a:xfrm>
+                      <a:off x="0" y="0"/>
+                      <a:ext cx="5731510" cy="3270250"/>
+                    </a:xfrm>
+                    <a:prstGeom prst="rect">
+                      <a:avLst/>
+                    </a:prstGeom>
+                    <a:ln>
+                      <a:noFill/>
+                    </a:ln>
+                    <a:extLst>
+                      <a:ext uri="{53640926-AAD7-44D8-BBD7-CCE9431645EC}">
+                        <a14:shadowObscured xmlns:a14="http://schemas.microsoft.com/office/drawing/2010/main"/>
+                      </a:ext>
+                    </a:extLst>
+                  </pic:spPr>
+                </pic:pic>
+              </a:graphicData>
+            </a:graphic>
+          </wp:inline>
+        </w:drawing>
       </w:r>
     </w:p>
     <w:p>
@@ -1943,23 +2485,8 @@
           <w:b/>
           <w:bCs/>
         </w:rPr>
-        <w:t xml:space="preserve">Generate </w:t>
-      </w:r>
-      <w:proofErr w:type="spellStart"/>
-      <w:r>
-        <w:rPr>
-          <w:b/>
-          <w:bCs/>
-        </w:rPr>
-        <w:t>JaCoCo</w:t>
-      </w:r>
-      <w:proofErr w:type="spellEnd"/>
-      <w:r>
-        <w:rPr>
-          <w:b/>
-          <w:bCs/>
-        </w:rPr>
-        <w:t xml:space="preserve"> Code Coverage Reports</w:t>
+        <w:lastRenderedPageBreak/>
+        <w:t>Send Email Notifications</w:t>
       </w:r>
       <w:r>
         <w:t>:</w:t>
@@ -1998,106 +2525,6 @@
           <w:b/>
           <w:bCs/>
         </w:rPr>
-        <w:t xml:space="preserve">Record </w:t>
-      </w:r>
-      <w:proofErr w:type="spellStart"/>
-      <w:r>
-        <w:rPr>
-          <w:b/>
-          <w:bCs/>
-        </w:rPr>
-        <w:t>JaCoCo</w:t>
-      </w:r>
-      <w:proofErr w:type="spellEnd"/>
-      <w:r>
-        <w:rPr>
-          <w:b/>
-          <w:bCs/>
-        </w:rPr>
-        <w:t xml:space="preserve"> Coverage Report</w:t>
-      </w:r>
-      <w:r>
-        <w:t>.</w:t>
-      </w:r>
-    </w:p>
-    <w:p>
-      <w:pPr>
-        <w:numPr>
-          <w:ilvl w:val="2"/>
-          <w:numId w:val="4"/>
-        </w:numPr>
-      </w:pPr>
-      <w:r>
-        <w:t xml:space="preserve">Specify the </w:t>
-      </w:r>
-      <w:proofErr w:type="spellStart"/>
-      <w:r>
-        <w:t>JaCoCo</w:t>
-      </w:r>
-      <w:proofErr w:type="spellEnd"/>
-      <w:r>
-        <w:t xml:space="preserve"> report paths: target/site/</w:t>
-      </w:r>
-      <w:proofErr w:type="spellStart"/>
-      <w:r>
-        <w:t>jacoco</w:t>
-      </w:r>
-      <w:proofErr w:type="spellEnd"/>
-      <w:r>
-        <w:t>/index.html.</w:t>
-      </w:r>
-    </w:p>
-    <w:p>
-      <w:pPr>
-        <w:numPr>
-          <w:ilvl w:val="0"/>
-          <w:numId w:val="4"/>
-        </w:numPr>
-      </w:pPr>
-      <w:r>
-        <w:rPr>
-          <w:b/>
-          <w:bCs/>
-        </w:rPr>
-        <w:t>Send Email Notifications</w:t>
-      </w:r>
-      <w:r>
-        <w:t>:</w:t>
-      </w:r>
-    </w:p>
-    <w:p>
-      <w:pPr>
-        <w:numPr>
-          <w:ilvl w:val="1"/>
-          <w:numId w:val="4"/>
-        </w:numPr>
-      </w:pPr>
-      <w:r>
-        <w:t xml:space="preserve">Go to </w:t>
-      </w:r>
-      <w:r>
-        <w:rPr>
-          <w:b/>
-          <w:bCs/>
-        </w:rPr>
-        <w:t>Post-Build Actions</w:t>
-      </w:r>
-      <w:r>
-        <w:t xml:space="preserve"> and add: </w:t>
-      </w:r>
-    </w:p>
-    <w:p>
-      <w:pPr>
-        <w:numPr>
-          <w:ilvl w:val="2"/>
-          <w:numId w:val="4"/>
-        </w:numPr>
-      </w:pPr>
-      <w:r>
-        <w:rPr>
-          <w:b/>
-          <w:bCs/>
-        </w:rPr>
         <w:t>Editable Email Notification</w:t>
       </w:r>
       <w:r>
@@ -2112,7 +2539,40 @@
         </w:numPr>
       </w:pPr>
       <w:r>
-        <w:t>Add recipients: jd.saravanan93@gmail.com.</w:t>
+        <w:t xml:space="preserve">Add recipients: </w:t>
+      </w:r>
+      <w:hyperlink r:id="rId15" w:history="1">
+        <w:r>
+          <w:rPr>
+            <w:rStyle w:val="Hyperlink"/>
+          </w:rPr>
+          <w:t>jd.saravanan93@gmail.com</w:t>
+        </w:r>
+      </w:hyperlink>
+      <w:r>
+        <w:t xml:space="preserve">, </w:t>
+      </w:r>
+      <w:hyperlink r:id="rId16" w:history="1">
+        <w:r>
+          <w:rPr>
+            <w:rStyle w:val="Hyperlink"/>
+          </w:rPr>
+          <w:t>yaminimerugu2022@gmail.com</w:t>
+        </w:r>
+      </w:hyperlink>
+      <w:r>
+        <w:t xml:space="preserve">, </w:t>
+      </w:r>
+      <w:hyperlink r:id="rId17" w:history="1">
+        <w:r>
+          <w:rPr>
+            <w:rStyle w:val="Hyperlink"/>
+          </w:rPr>
+          <w:t>ankithreddyb90@gmail.com</w:t>
+        </w:r>
+      </w:hyperlink>
+      <w:r>
+        <w:t xml:space="preserve"> </w:t>
       </w:r>
     </w:p>
     <w:p>
@@ -2137,6 +2597,55 @@
         <w:t>Use $DEFAULT_CONTENT for the email body.</w:t>
       </w:r>
     </w:p>
+    <w:p>
+      <w:r>
+        <w:rPr>
+          <w:noProof/>
+        </w:rPr>
+        <w:drawing>
+          <wp:inline distT="0" distB="0" distL="0" distR="0" wp14:anchorId="135C4199" wp14:editId="579E66EA">
+            <wp:extent cx="5731510" cy="3359150"/>
+            <wp:effectExtent l="0" t="0" r="2540" b="0"/>
+            <wp:docPr id="1464598796" name="Picture 1" descr="A screenshot of a computer&#10;&#10;Description automatically generated"/>
+            <wp:cNvGraphicFramePr>
+              <a:graphicFrameLocks xmlns:a="http://schemas.openxmlformats.org/drawingml/2006/main" noChangeAspect="1"/>
+            </wp:cNvGraphicFramePr>
+            <a:graphic xmlns:a="http://schemas.openxmlformats.org/drawingml/2006/main">
+              <a:graphicData uri="http://schemas.openxmlformats.org/drawingml/2006/picture">
+                <pic:pic xmlns:pic="http://schemas.openxmlformats.org/drawingml/2006/picture">
+                  <pic:nvPicPr>
+                    <pic:cNvPr id="1464598796" name="Picture 1" descr="A screenshot of a computer&#10;&#10;Description automatically generated"/>
+                    <pic:cNvPicPr/>
+                  </pic:nvPicPr>
+                  <pic:blipFill rotWithShape="1">
+                    <a:blip r:embed="rId18"/>
+                    <a:srcRect b="5737"/>
+                    <a:stretch/>
+                  </pic:blipFill>
+                  <pic:spPr bwMode="auto">
+                    <a:xfrm>
+                      <a:off x="0" y="0"/>
+                      <a:ext cx="5731510" cy="3359150"/>
+                    </a:xfrm>
+                    <a:prstGeom prst="rect">
+                      <a:avLst/>
+                    </a:prstGeom>
+                    <a:ln>
+                      <a:noFill/>
+                    </a:ln>
+                    <a:extLst>
+                      <a:ext uri="{53640926-AAD7-44D8-BBD7-CCE9431645EC}">
+                        <a14:shadowObscured xmlns:a14="http://schemas.microsoft.com/office/drawing/2010/main"/>
+                      </a:ext>
+                    </a:extLst>
+                  </pic:spPr>
+                </pic:pic>
+              </a:graphicData>
+            </a:graphic>
+          </wp:inline>
+        </w:drawing>
+      </w:r>
+    </w:p>
     <w:p/>
     <w:p>
       <w:pPr>
@@ -2150,7 +2659,6 @@
           <w:b/>
           <w:bCs/>
         </w:rPr>
-        <w:lastRenderedPageBreak/>
         <w:t>Step 5: Save and Test the Job</w:t>
       </w:r>
     </w:p>
@@ -2228,7 +2736,125 @@
         <w:t>An email is sent with the build status.</w:t>
       </w:r>
     </w:p>
-    <w:p/>
+    <w:p>
+      <w:pPr>
+        <w:rPr>
+          <w:noProof/>
+        </w:rPr>
+      </w:pPr>
+    </w:p>
+    <w:p>
+      <w:r>
+        <w:rPr>
+          <w:noProof/>
+        </w:rPr>
+        <w:lastRenderedPageBreak/>
+        <w:drawing>
+          <wp:inline distT="0" distB="0" distL="0" distR="0" wp14:anchorId="1C337BA8" wp14:editId="54D0DDF9">
+            <wp:extent cx="5257475" cy="3098800"/>
+            <wp:effectExtent l="0" t="0" r="635" b="6350"/>
+            <wp:docPr id="506892631" name="Picture 1" descr="A screenshot of a computer&#10;&#10;Description automatically generated"/>
+            <wp:cNvGraphicFramePr>
+              <a:graphicFrameLocks xmlns:a="http://schemas.openxmlformats.org/drawingml/2006/main" noChangeAspect="1"/>
+            </wp:cNvGraphicFramePr>
+            <a:graphic xmlns:a="http://schemas.openxmlformats.org/drawingml/2006/main">
+              <a:graphicData uri="http://schemas.openxmlformats.org/drawingml/2006/picture">
+                <pic:pic xmlns:pic="http://schemas.openxmlformats.org/drawingml/2006/picture">
+                  <pic:nvPicPr>
+                    <pic:cNvPr id="506892631" name="Picture 1" descr="A screenshot of a computer&#10;&#10;Description automatically generated"/>
+                    <pic:cNvPicPr/>
+                  </pic:nvPicPr>
+                  <pic:blipFill rotWithShape="1">
+                    <a:blip r:embed="rId19"/>
+                    <a:srcRect b="5657"/>
+                    <a:stretch/>
+                  </pic:blipFill>
+                  <pic:spPr bwMode="auto">
+                    <a:xfrm>
+                      <a:off x="0" y="0"/>
+                      <a:ext cx="5263276" cy="3102219"/>
+                    </a:xfrm>
+                    <a:prstGeom prst="rect">
+                      <a:avLst/>
+                    </a:prstGeom>
+                    <a:ln>
+                      <a:noFill/>
+                    </a:ln>
+                    <a:extLst>
+                      <a:ext uri="{53640926-AAD7-44D8-BBD7-CCE9431645EC}">
+                        <a14:shadowObscured xmlns:a14="http://schemas.microsoft.com/office/drawing/2010/main"/>
+                      </a:ext>
+                    </a:extLst>
+                  </pic:spPr>
+                </pic:pic>
+              </a:graphicData>
+            </a:graphic>
+          </wp:inline>
+        </w:drawing>
+      </w:r>
+    </w:p>
+    <w:p>
+      <w:pPr>
+        <w:rPr>
+          <w:noProof/>
+        </w:rPr>
+      </w:pPr>
+    </w:p>
+    <w:p>
+      <w:pPr>
+        <w:rPr>
+          <w:b/>
+          <w:bCs/>
+        </w:rPr>
+      </w:pPr>
+      <w:r>
+        <w:rPr>
+          <w:noProof/>
+        </w:rPr>
+        <w:drawing>
+          <wp:inline distT="0" distB="0" distL="0" distR="0" wp14:anchorId="355E5D2B" wp14:editId="5006E577">
+            <wp:extent cx="5256580" cy="3092450"/>
+            <wp:effectExtent l="0" t="0" r="1270" b="0"/>
+            <wp:docPr id="1010252903" name="Picture 1" descr="A screenshot of a computer&#10;&#10;Description automatically generated"/>
+            <wp:cNvGraphicFramePr>
+              <a:graphicFrameLocks xmlns:a="http://schemas.openxmlformats.org/drawingml/2006/main" noChangeAspect="1"/>
+            </wp:cNvGraphicFramePr>
+            <a:graphic xmlns:a="http://schemas.openxmlformats.org/drawingml/2006/main">
+              <a:graphicData uri="http://schemas.openxmlformats.org/drawingml/2006/picture">
+                <pic:pic xmlns:pic="http://schemas.openxmlformats.org/drawingml/2006/picture">
+                  <pic:nvPicPr>
+                    <pic:cNvPr id="1010252903" name="Picture 1" descr="A screenshot of a computer&#10;&#10;Description automatically generated"/>
+                    <pic:cNvPicPr/>
+                  </pic:nvPicPr>
+                  <pic:blipFill rotWithShape="1">
+                    <a:blip r:embed="rId20"/>
+                    <a:srcRect b="5532"/>
+                    <a:stretch/>
+                  </pic:blipFill>
+                  <pic:spPr bwMode="auto">
+                    <a:xfrm>
+                      <a:off x="0" y="0"/>
+                      <a:ext cx="5305300" cy="3121112"/>
+                    </a:xfrm>
+                    <a:prstGeom prst="rect">
+                      <a:avLst/>
+                    </a:prstGeom>
+                    <a:ln>
+                      <a:noFill/>
+                    </a:ln>
+                    <a:extLst>
+                      <a:ext uri="{53640926-AAD7-44D8-BBD7-CCE9431645EC}">
+                        <a14:shadowObscured xmlns:a14="http://schemas.microsoft.com/office/drawing/2010/main"/>
+                      </a:ext>
+                    </a:extLst>
+                  </pic:spPr>
+                </pic:pic>
+              </a:graphicData>
+            </a:graphic>
+          </wp:inline>
+        </w:drawing>
+      </w:r>
+    </w:p>
     <w:p>
       <w:pPr>
         <w:rPr>
@@ -2268,9 +2894,28 @@
           <w:ilvl w:val="0"/>
           <w:numId w:val="6"/>
         </w:numPr>
-      </w:pPr>
-      <w:r>
-        <w:t>Pull code from GitHub.</w:t>
+        <w:spacing w:after="0"/>
+      </w:pPr>
+      <w:r>
+        <w:t>Pull code from GitHub</w:t>
+      </w:r>
+      <w:r>
+        <w:t xml:space="preserve"> and </w:t>
+      </w:r>
+      <w:r>
+        <w:t xml:space="preserve">Set up </w:t>
+      </w:r>
+      <w:r>
+        <w:t>the build</w:t>
+      </w:r>
+      <w:r>
+        <w:t xml:space="preserve"> triggers</w:t>
+      </w:r>
+      <w:r>
+        <w:t>, such as Poll SCM, daily at 5 PM</w:t>
+      </w:r>
+      <w:r>
+        <w:t xml:space="preserve"> and on GitHub PR approval.</w:t>
       </w:r>
     </w:p>
     <w:p>
@@ -2279,15 +2924,24 @@
           <w:ilvl w:val="0"/>
           <w:numId w:val="6"/>
         </w:numPr>
-      </w:pPr>
-      <w:r>
-        <w:t xml:space="preserve">Set up </w:t>
-      </w:r>
-      <w:r>
-        <w:t>the build</w:t>
-      </w:r>
-      <w:r>
-        <w:t xml:space="preserve"> triggers: Poll SCM, daily at 5 PM, and on GitHub PR approval.</w:t>
+        <w:spacing w:after="0"/>
+      </w:pPr>
+      <w:r>
+        <w:t>Build the project using Maven</w:t>
+      </w:r>
+      <w:r>
+        <w:t xml:space="preserve"> and </w:t>
+      </w:r>
+      <w:r>
+        <w:t xml:space="preserve">Generate </w:t>
+      </w:r>
+      <w:proofErr w:type="spellStart"/>
+      <w:r>
+        <w:t>JaCoCo</w:t>
+      </w:r>
+      <w:proofErr w:type="spellEnd"/>
+      <w:r>
+        <w:t xml:space="preserve"> code coverage reports.</w:t>
       </w:r>
     </w:p>
     <w:p>
@@ -2296,42 +2950,45 @@
           <w:ilvl w:val="0"/>
           <w:numId w:val="6"/>
         </w:numPr>
-      </w:pPr>
-      <w:r>
-        <w:t>Build the project using Maven.</w:t>
-      </w:r>
-    </w:p>
-    <w:p>
-      <w:pPr>
-        <w:numPr>
-          <w:ilvl w:val="0"/>
-          <w:numId w:val="6"/>
-        </w:numPr>
-      </w:pPr>
-      <w:r>
-        <w:t xml:space="preserve">Generate </w:t>
-      </w:r>
-      <w:proofErr w:type="spellStart"/>
-      <w:r>
-        <w:t>JaCoCo</w:t>
-      </w:r>
-      <w:proofErr w:type="spellEnd"/>
-      <w:r>
-        <w:t xml:space="preserve"> code coverage reports.</w:t>
-      </w:r>
-    </w:p>
-    <w:p>
-      <w:pPr>
-        <w:numPr>
-          <w:ilvl w:val="0"/>
-          <w:numId w:val="6"/>
-        </w:numPr>
-      </w:pPr>
-      <w:r>
-        <w:t>Send email notifications to jd.saravanan93@gmail.com.</w:t>
-      </w:r>
-    </w:p>
-    <w:p/>
+        <w:spacing w:after="0"/>
+      </w:pPr>
+      <w:r>
+        <w:t xml:space="preserve">Send email notifications to </w:t>
+      </w:r>
+      <w:hyperlink r:id="rId21" w:history="1">
+        <w:r>
+          <w:rPr>
+            <w:rStyle w:val="Hyperlink"/>
+          </w:rPr>
+          <w:t>jd.saravanan93@gmail.com</w:t>
+        </w:r>
+      </w:hyperlink>
+      <w:r>
+        <w:t xml:space="preserve">, </w:t>
+      </w:r>
+      <w:hyperlink r:id="rId22" w:history="1">
+        <w:r>
+          <w:rPr>
+            <w:rStyle w:val="Hyperlink"/>
+          </w:rPr>
+          <w:t>yaminimerugu2022@gmail.com</w:t>
+        </w:r>
+      </w:hyperlink>
+      <w:r>
+        <w:t xml:space="preserve">, </w:t>
+      </w:r>
+      <w:hyperlink r:id="rId23" w:history="1">
+        <w:r>
+          <w:rPr>
+            <w:rStyle w:val="Hyperlink"/>
+          </w:rPr>
+          <w:t>ankithreddyb90@gmail.com</w:t>
+        </w:r>
+      </w:hyperlink>
+      <w:r>
+        <w:t xml:space="preserve"> </w:t>
+      </w:r>
+    </w:p>
     <w:sectPr>
       <w:pgSz w:w="12240" w:h="15840"/>
       <w:pgMar w:top="1440" w:right="1440" w:bottom="1440" w:left="1440" w:header="720" w:footer="720" w:gutter="0"/>

</xml_diff>